<commit_message>
Added documentation NeedToBeDone file
</commit_message>
<xml_diff>
--- a/documentation/done.docx
+++ b/documentation/done.docx
@@ -95,479 +95,503 @@
         </w:rPr>
         <w:t>).</w:t>
       </w:r>
+    </w:p>
+    <w:p>
+      <w:pPr>
+        <w:pStyle w:val="a3"/>
+        <w:numPr>
+          <w:ilvl w:val="0"/>
+          <w:numId w:val="1"/>
+        </w:numPr>
+        <w:rPr>
+          <w:rFonts w:asciiTheme="majorHAnsi" w:hAnsiTheme="majorHAnsi"/>
+          <w:sz w:val="24"/>
+          <w:szCs w:val="24"/>
+          <w:lang w:val="uk-UA"/>
+        </w:rPr>
+      </w:pPr>
+      <w:r>
+        <w:rPr>
+          <w:rFonts w:asciiTheme="majorHAnsi" w:hAnsiTheme="majorHAnsi"/>
+          <w:sz w:val="24"/>
+          <w:szCs w:val="24"/>
+          <w:lang w:val="uk-UA"/>
+        </w:rPr>
+        <w:t xml:space="preserve">Додано класи </w:t>
+      </w:r>
+      <w:r>
+        <w:rPr>
+          <w:rFonts w:asciiTheme="majorHAnsi" w:hAnsiTheme="majorHAnsi"/>
+          <w:sz w:val="24"/>
+          <w:szCs w:val="24"/>
+          <w:lang w:val="en-US"/>
+        </w:rPr>
+        <w:t xml:space="preserve">ObjectPanel </w:t>
+      </w:r>
+      <w:r>
+        <w:rPr>
+          <w:rFonts w:asciiTheme="majorHAnsi" w:hAnsiTheme="majorHAnsi"/>
+          <w:sz w:val="24"/>
+          <w:szCs w:val="24"/>
+          <w:lang w:val="uk-UA"/>
+        </w:rPr>
+        <w:t xml:space="preserve">та </w:t>
+      </w:r>
+      <w:r>
+        <w:rPr>
+          <w:rFonts w:asciiTheme="majorHAnsi" w:hAnsiTheme="majorHAnsi"/>
+          <w:sz w:val="24"/>
+          <w:szCs w:val="24"/>
+          <w:lang w:val="en-US"/>
+        </w:rPr>
+        <w:t>PropertiesPanel.</w:t>
+      </w:r>
+    </w:p>
+    <w:p>
+      <w:pPr>
+        <w:pStyle w:val="a3"/>
+        <w:numPr>
+          <w:ilvl w:val="0"/>
+          <w:numId w:val="1"/>
+        </w:numPr>
+        <w:rPr>
+          <w:rFonts w:asciiTheme="majorHAnsi" w:hAnsiTheme="majorHAnsi"/>
+          <w:sz w:val="24"/>
+          <w:szCs w:val="24"/>
+          <w:lang w:val="uk-UA"/>
+        </w:rPr>
+      </w:pPr>
+      <w:r>
+        <w:rPr>
+          <w:rFonts w:asciiTheme="majorHAnsi" w:hAnsiTheme="majorHAnsi"/>
+          <w:sz w:val="24"/>
+          <w:szCs w:val="24"/>
+          <w:lang w:val="uk-UA"/>
+        </w:rPr>
+        <w:t>Додано кнопку – «додати текст».</w:t>
+      </w:r>
+    </w:p>
+    <w:p>
+      <w:pPr>
+        <w:pStyle w:val="a3"/>
+        <w:numPr>
+          <w:ilvl w:val="0"/>
+          <w:numId w:val="1"/>
+        </w:numPr>
+        <w:rPr>
+          <w:rFonts w:asciiTheme="majorHAnsi" w:hAnsiTheme="majorHAnsi"/>
+          <w:sz w:val="24"/>
+          <w:szCs w:val="24"/>
+          <w:lang w:val="uk-UA"/>
+        </w:rPr>
+      </w:pPr>
+      <w:r>
+        <w:rPr>
+          <w:rFonts w:asciiTheme="majorHAnsi" w:hAnsiTheme="majorHAnsi"/>
+          <w:sz w:val="24"/>
+          <w:szCs w:val="24"/>
+          <w:lang w:val="uk-UA"/>
+        </w:rPr>
+        <w:t>Дадано інструменти форматування: жирний, курсив та підкреслений.</w:t>
+      </w:r>
+    </w:p>
+    <w:p>
+      <w:pPr>
+        <w:pStyle w:val="a3"/>
+        <w:numPr>
+          <w:ilvl w:val="0"/>
+          <w:numId w:val="1"/>
+        </w:numPr>
+        <w:rPr>
+          <w:rFonts w:asciiTheme="majorHAnsi" w:hAnsiTheme="majorHAnsi"/>
+          <w:sz w:val="24"/>
+          <w:szCs w:val="24"/>
+          <w:lang w:val="uk-UA"/>
+        </w:rPr>
+      </w:pPr>
+      <w:r>
+        <w:rPr>
+          <w:rFonts w:asciiTheme="majorHAnsi" w:hAnsiTheme="majorHAnsi"/>
+          <w:sz w:val="24"/>
+          <w:szCs w:val="24"/>
+          <w:lang w:val="uk-UA"/>
+        </w:rPr>
+        <w:t>Створено робочу область.</w:t>
+      </w:r>
+    </w:p>
+    <w:p>
+      <w:pPr>
+        <w:pStyle w:val="a3"/>
+        <w:numPr>
+          <w:ilvl w:val="0"/>
+          <w:numId w:val="1"/>
+        </w:numPr>
+        <w:rPr>
+          <w:rFonts w:asciiTheme="majorHAnsi" w:hAnsiTheme="majorHAnsi"/>
+          <w:sz w:val="24"/>
+          <w:szCs w:val="24"/>
+          <w:lang w:val="uk-UA"/>
+        </w:rPr>
+      </w:pPr>
+      <w:r>
+        <w:rPr>
+          <w:rFonts w:asciiTheme="majorHAnsi" w:hAnsiTheme="majorHAnsi"/>
+          <w:sz w:val="24"/>
+          <w:szCs w:val="24"/>
+          <w:lang w:val="uk-UA"/>
+        </w:rPr>
+        <w:t>Додано інструмент форматування: прилягання.</w:t>
+      </w:r>
+    </w:p>
+    <w:p>
+      <w:pPr>
+        <w:pStyle w:val="a3"/>
+        <w:numPr>
+          <w:ilvl w:val="0"/>
+          <w:numId w:val="1"/>
+        </w:numPr>
+        <w:rPr>
+          <w:rFonts w:asciiTheme="majorHAnsi" w:hAnsiTheme="majorHAnsi"/>
+          <w:sz w:val="24"/>
+          <w:szCs w:val="24"/>
+          <w:lang w:val="uk-UA"/>
+        </w:rPr>
+      </w:pPr>
+      <w:r>
+        <w:rPr>
+          <w:rFonts w:asciiTheme="majorHAnsi" w:hAnsiTheme="majorHAnsi"/>
+          <w:sz w:val="24"/>
+          <w:szCs w:val="24"/>
+          <w:lang w:val="uk-UA"/>
+        </w:rPr>
+        <w:t>Реалізовано мультивибір (вибір декількох областей тексту) та перетягування текстових областей.</w:t>
+      </w:r>
+    </w:p>
+    <w:p>
+      <w:pPr>
+        <w:pStyle w:val="a3"/>
+        <w:numPr>
+          <w:ilvl w:val="0"/>
+          <w:numId w:val="1"/>
+        </w:numPr>
+        <w:rPr>
+          <w:rFonts w:asciiTheme="majorHAnsi" w:hAnsiTheme="majorHAnsi"/>
+          <w:sz w:val="24"/>
+          <w:szCs w:val="24"/>
+          <w:lang w:val="uk-UA"/>
+        </w:rPr>
+      </w:pPr>
+      <w:r>
+        <w:rPr>
+          <w:rFonts w:asciiTheme="majorHAnsi" w:hAnsiTheme="majorHAnsi"/>
+          <w:sz w:val="24"/>
+          <w:szCs w:val="24"/>
+          <w:lang w:val="uk-UA"/>
+        </w:rPr>
+        <w:t>Імплементовано зміни властивостей багатьох об’єктів одночасно.</w:t>
+      </w:r>
+    </w:p>
+    <w:p>
+      <w:pPr>
+        <w:pStyle w:val="a3"/>
+        <w:numPr>
+          <w:ilvl w:val="0"/>
+          <w:numId w:val="1"/>
+        </w:numPr>
+        <w:rPr>
+          <w:rFonts w:asciiTheme="majorHAnsi" w:hAnsiTheme="majorHAnsi"/>
+          <w:sz w:val="24"/>
+          <w:szCs w:val="24"/>
+          <w:lang w:val="uk-UA"/>
+        </w:rPr>
+      </w:pPr>
+      <w:r>
+        <w:rPr>
+          <w:rFonts w:asciiTheme="majorHAnsi" w:hAnsiTheme="majorHAnsi"/>
+          <w:sz w:val="24"/>
+          <w:szCs w:val="24"/>
+          <w:lang w:val="uk-UA"/>
+        </w:rPr>
+        <w:t>Додано функцію зберігання робочої області як бітмапи.</w:t>
+      </w:r>
+    </w:p>
+    <w:p>
+      <w:pPr>
+        <w:pStyle w:val="a3"/>
+        <w:numPr>
+          <w:ilvl w:val="0"/>
+          <w:numId w:val="1"/>
+        </w:numPr>
+        <w:rPr>
+          <w:rFonts w:asciiTheme="majorHAnsi" w:hAnsiTheme="majorHAnsi"/>
+          <w:sz w:val="24"/>
+          <w:szCs w:val="24"/>
+          <w:lang w:val="uk-UA"/>
+        </w:rPr>
+      </w:pPr>
+      <w:r>
+        <w:rPr>
+          <w:rFonts w:asciiTheme="majorHAnsi" w:hAnsiTheme="majorHAnsi"/>
+          <w:sz w:val="24"/>
+          <w:szCs w:val="24"/>
+          <w:lang w:val="uk-UA"/>
+        </w:rPr>
+        <w:t xml:space="preserve">Додано зберігання бітмапи робочої області в </w:t>
+      </w:r>
+      <w:r>
+        <w:rPr>
+          <w:rFonts w:asciiTheme="majorHAnsi" w:hAnsiTheme="majorHAnsi"/>
+          <w:sz w:val="24"/>
+          <w:szCs w:val="24"/>
+          <w:lang w:val="en-US"/>
+        </w:rPr>
+        <w:t xml:space="preserve">PNG </w:t>
+      </w:r>
+      <w:r>
+        <w:rPr>
+          <w:rFonts w:asciiTheme="majorHAnsi" w:hAnsiTheme="majorHAnsi"/>
+          <w:sz w:val="24"/>
+          <w:szCs w:val="24"/>
+          <w:lang w:val="uk-UA"/>
+        </w:rPr>
+        <w:t>файл.</w:t>
+      </w:r>
+    </w:p>
+    <w:p>
+      <w:pPr>
+        <w:pStyle w:val="a3"/>
+        <w:numPr>
+          <w:ilvl w:val="0"/>
+          <w:numId w:val="1"/>
+        </w:numPr>
+        <w:rPr>
+          <w:rFonts w:asciiTheme="majorHAnsi" w:hAnsiTheme="majorHAnsi"/>
+          <w:sz w:val="24"/>
+          <w:szCs w:val="24"/>
+          <w:lang w:val="uk-UA"/>
+        </w:rPr>
+      </w:pPr>
+      <w:r>
+        <w:rPr>
+          <w:rFonts w:asciiTheme="majorHAnsi" w:hAnsiTheme="majorHAnsi"/>
+          <w:sz w:val="24"/>
+          <w:szCs w:val="24"/>
+          <w:lang w:val="uk-UA"/>
+        </w:rPr>
+        <w:t>Додано панель властивостей.</w:t>
+      </w:r>
+    </w:p>
+    <w:p>
+      <w:pPr>
+        <w:pStyle w:val="a3"/>
+        <w:numPr>
+          <w:ilvl w:val="0"/>
+          <w:numId w:val="1"/>
+        </w:numPr>
+        <w:rPr>
+          <w:rFonts w:asciiTheme="majorHAnsi" w:hAnsiTheme="majorHAnsi"/>
+          <w:sz w:val="24"/>
+          <w:szCs w:val="24"/>
+          <w:lang w:val="uk-UA"/>
+        </w:rPr>
+      </w:pPr>
+      <w:r>
+        <w:rPr>
+          <w:rFonts w:asciiTheme="majorHAnsi" w:hAnsiTheme="majorHAnsi"/>
+          <w:sz w:val="24"/>
+          <w:szCs w:val="24"/>
+          <w:lang w:val="uk-UA"/>
+        </w:rPr>
+        <w:t>Зроблено рефакторінг проекту для кращої взаємодії елементів (легкої подальшої підтримки).</w:t>
+      </w:r>
+    </w:p>
+    <w:p>
+      <w:pPr>
+        <w:pStyle w:val="a3"/>
+        <w:numPr>
+          <w:ilvl w:val="0"/>
+          <w:numId w:val="1"/>
+        </w:numPr>
+        <w:rPr>
+          <w:rFonts w:asciiTheme="majorHAnsi" w:hAnsiTheme="majorHAnsi"/>
+          <w:sz w:val="24"/>
+          <w:szCs w:val="24"/>
+          <w:lang w:val="uk-UA"/>
+        </w:rPr>
+      </w:pPr>
+      <w:r>
+        <w:rPr>
+          <w:rFonts w:asciiTheme="majorHAnsi" w:hAnsiTheme="majorHAnsi"/>
+          <w:sz w:val="24"/>
+          <w:szCs w:val="24"/>
+          <w:lang w:val="uk-UA"/>
+        </w:rPr>
+        <w:t>Додано можливість змінювати розмір робочої області.</w:t>
+      </w:r>
+    </w:p>
+    <w:p>
+      <w:pPr>
+        <w:pStyle w:val="a3"/>
+        <w:numPr>
+          <w:ilvl w:val="0"/>
+          <w:numId w:val="1"/>
+        </w:numPr>
+        <w:rPr>
+          <w:rFonts w:asciiTheme="majorHAnsi" w:hAnsiTheme="majorHAnsi"/>
+          <w:sz w:val="24"/>
+          <w:szCs w:val="24"/>
+          <w:lang w:val="uk-UA"/>
+        </w:rPr>
+      </w:pPr>
+      <w:r>
+        <w:rPr>
+          <w:rFonts w:asciiTheme="majorHAnsi" w:hAnsiTheme="majorHAnsi"/>
+          <w:sz w:val="24"/>
+          <w:szCs w:val="24"/>
+          <w:lang w:val="uk-UA"/>
+        </w:rPr>
+        <w:t>Додано інструмент форматування: додано зміну кольору тексту.</w:t>
+      </w:r>
+    </w:p>
+    <w:p>
+      <w:pPr>
+        <w:pStyle w:val="a3"/>
+        <w:numPr>
+          <w:ilvl w:val="0"/>
+          <w:numId w:val="1"/>
+        </w:numPr>
+        <w:rPr>
+          <w:rFonts w:asciiTheme="majorHAnsi" w:hAnsiTheme="majorHAnsi"/>
+          <w:sz w:val="24"/>
+          <w:szCs w:val="24"/>
+          <w:lang w:val="uk-UA"/>
+        </w:rPr>
+      </w:pPr>
+      <w:r>
+        <w:rPr>
+          <w:rFonts w:asciiTheme="majorHAnsi" w:hAnsiTheme="majorHAnsi"/>
+          <w:sz w:val="24"/>
+          <w:szCs w:val="24"/>
+          <w:lang w:val="uk-UA"/>
+        </w:rPr>
+        <w:t>Додано нові види шрифтів.</w:t>
+      </w:r>
+    </w:p>
+    <w:p>
+      <w:pPr>
+        <w:pStyle w:val="a3"/>
+        <w:numPr>
+          <w:ilvl w:val="0"/>
+          <w:numId w:val="1"/>
+        </w:numPr>
+        <w:rPr>
+          <w:rFonts w:asciiTheme="majorHAnsi" w:hAnsiTheme="majorHAnsi"/>
+          <w:sz w:val="24"/>
+          <w:szCs w:val="24"/>
+          <w:lang w:val="uk-UA"/>
+        </w:rPr>
+      </w:pPr>
+      <w:r>
+        <w:rPr>
+          <w:rFonts w:asciiTheme="majorHAnsi" w:hAnsiTheme="majorHAnsi"/>
+          <w:sz w:val="24"/>
+          <w:szCs w:val="24"/>
+          <w:lang w:val="uk-UA"/>
+        </w:rPr>
+        <w:t>Імплементовано прогресивний алгоритм вибору об’єктів в робочій області, та зміни їх властивостей.</w:t>
+      </w:r>
+    </w:p>
+    <w:p>
+      <w:pPr>
+        <w:pStyle w:val="a3"/>
+        <w:numPr>
+          <w:ilvl w:val="0"/>
+          <w:numId w:val="1"/>
+        </w:numPr>
+        <w:rPr>
+          <w:rFonts w:asciiTheme="majorHAnsi" w:hAnsiTheme="majorHAnsi"/>
+          <w:sz w:val="24"/>
+          <w:szCs w:val="24"/>
+          <w:lang w:val="uk-UA"/>
+        </w:rPr>
+      </w:pPr>
+      <w:r>
+        <w:rPr>
+          <w:rFonts w:asciiTheme="majorHAnsi" w:hAnsiTheme="majorHAnsi"/>
+          <w:sz w:val="24"/>
+          <w:szCs w:val="24"/>
+          <w:lang w:val="uk-UA"/>
+        </w:rPr>
+        <w:t>Додано функцію видалення об’єктів з робочої області.</w:t>
+      </w:r>
+    </w:p>
+    <w:p>
+      <w:pPr>
+        <w:pStyle w:val="a3"/>
+        <w:numPr>
+          <w:ilvl w:val="0"/>
+          <w:numId w:val="1"/>
+        </w:numPr>
+        <w:rPr>
+          <w:rFonts w:asciiTheme="majorHAnsi" w:hAnsiTheme="majorHAnsi"/>
+          <w:sz w:val="24"/>
+          <w:szCs w:val="24"/>
+          <w:lang w:val="uk-UA"/>
+        </w:rPr>
+      </w:pPr>
+      <w:r>
+        <w:rPr>
+          <w:rFonts w:asciiTheme="majorHAnsi" w:hAnsiTheme="majorHAnsi"/>
+          <w:sz w:val="24"/>
+          <w:szCs w:val="24"/>
+          <w:lang w:val="uk-UA"/>
+        </w:rPr>
+        <w:t>Шрифти змінено з клієнтських на вбудовані в конструктор, для незалежності від машини, на якій буде запущено конструктор</w:t>
+      </w:r>
+      <w:r>
+        <w:rPr>
+          <w:rFonts w:asciiTheme="majorHAnsi" w:hAnsiTheme="majorHAnsi"/>
+          <w:sz w:val="24"/>
+          <w:szCs w:val="24"/>
+          <w:lang w:val="uk-UA"/>
+        </w:rPr>
+        <w:t>.</w:t>
+      </w:r>
+    </w:p>
+    <w:p>
+      <w:pPr>
+        <w:pStyle w:val="a3"/>
+        <w:numPr>
+          <w:ilvl w:val="0"/>
+          <w:numId w:val="1"/>
+        </w:numPr>
+        <w:rPr>
+          <w:rFonts w:asciiTheme="majorHAnsi" w:hAnsiTheme="majorHAnsi"/>
+          <w:sz w:val="24"/>
+          <w:szCs w:val="24"/>
+          <w:lang w:val="uk-UA"/>
+        </w:rPr>
+      </w:pPr>
+      <w:r>
+        <w:rPr>
+          <w:rFonts w:asciiTheme="majorHAnsi" w:hAnsiTheme="majorHAnsi"/>
+          <w:sz w:val="24"/>
+          <w:szCs w:val="24"/>
+          <w:lang w:val="uk-UA"/>
+        </w:rPr>
+        <w:t xml:space="preserve">Доповнено шрифти, для яких немає стилю італік подібними, крім </w:t>
+      </w:r>
+      <w:r>
+        <w:rPr>
+          <w:rFonts w:asciiTheme="majorHAnsi" w:hAnsiTheme="majorHAnsi"/>
+          <w:sz w:val="24"/>
+          <w:szCs w:val="24"/>
+          <w:lang w:val="en-US"/>
+        </w:rPr>
+        <w:t>Comic Sans MS.</w:t>
+      </w:r>
       <w:bookmarkStart w:id="0" w:name="_GoBack"/>
       <w:bookmarkEnd w:id="0"/>
-    </w:p>
-    <w:p>
-      <w:pPr>
-        <w:pStyle w:val="a3"/>
-        <w:numPr>
-          <w:ilvl w:val="0"/>
-          <w:numId w:val="1"/>
-        </w:numPr>
-        <w:rPr>
-          <w:rFonts w:asciiTheme="majorHAnsi" w:hAnsiTheme="majorHAnsi"/>
-          <w:sz w:val="24"/>
-          <w:szCs w:val="24"/>
-          <w:lang w:val="uk-UA"/>
-        </w:rPr>
-      </w:pPr>
-      <w:r>
-        <w:rPr>
-          <w:rFonts w:asciiTheme="majorHAnsi" w:hAnsiTheme="majorHAnsi"/>
-          <w:sz w:val="24"/>
-          <w:szCs w:val="24"/>
-          <w:lang w:val="uk-UA"/>
-        </w:rPr>
-        <w:t xml:space="preserve">Додано класи </w:t>
-      </w:r>
-      <w:r>
-        <w:rPr>
-          <w:rFonts w:asciiTheme="majorHAnsi" w:hAnsiTheme="majorHAnsi"/>
-          <w:sz w:val="24"/>
-          <w:szCs w:val="24"/>
-          <w:lang w:val="en-US"/>
-        </w:rPr>
-        <w:t xml:space="preserve">ObjectPanel </w:t>
-      </w:r>
-      <w:r>
-        <w:rPr>
-          <w:rFonts w:asciiTheme="majorHAnsi" w:hAnsiTheme="majorHAnsi"/>
-          <w:sz w:val="24"/>
-          <w:szCs w:val="24"/>
-          <w:lang w:val="uk-UA"/>
-        </w:rPr>
-        <w:t xml:space="preserve">та </w:t>
-      </w:r>
-      <w:r>
-        <w:rPr>
-          <w:rFonts w:asciiTheme="majorHAnsi" w:hAnsiTheme="majorHAnsi"/>
-          <w:sz w:val="24"/>
-          <w:szCs w:val="24"/>
-          <w:lang w:val="en-US"/>
-        </w:rPr>
-        <w:t>PropertiesPanel.</w:t>
-      </w:r>
-    </w:p>
-    <w:p>
-      <w:pPr>
-        <w:pStyle w:val="a3"/>
-        <w:numPr>
-          <w:ilvl w:val="0"/>
-          <w:numId w:val="1"/>
-        </w:numPr>
-        <w:rPr>
-          <w:rFonts w:asciiTheme="majorHAnsi" w:hAnsiTheme="majorHAnsi"/>
-          <w:sz w:val="24"/>
-          <w:szCs w:val="24"/>
-          <w:lang w:val="uk-UA"/>
-        </w:rPr>
-      </w:pPr>
-      <w:r>
-        <w:rPr>
-          <w:rFonts w:asciiTheme="majorHAnsi" w:hAnsiTheme="majorHAnsi"/>
-          <w:sz w:val="24"/>
-          <w:szCs w:val="24"/>
-          <w:lang w:val="uk-UA"/>
-        </w:rPr>
-        <w:t>Додано кнопку – «додати текст».</w:t>
-      </w:r>
-    </w:p>
-    <w:p>
-      <w:pPr>
-        <w:pStyle w:val="a3"/>
-        <w:numPr>
-          <w:ilvl w:val="0"/>
-          <w:numId w:val="1"/>
-        </w:numPr>
-        <w:rPr>
-          <w:rFonts w:asciiTheme="majorHAnsi" w:hAnsiTheme="majorHAnsi"/>
-          <w:sz w:val="24"/>
-          <w:szCs w:val="24"/>
-          <w:lang w:val="uk-UA"/>
-        </w:rPr>
-      </w:pPr>
-      <w:r>
-        <w:rPr>
-          <w:rFonts w:asciiTheme="majorHAnsi" w:hAnsiTheme="majorHAnsi"/>
-          <w:sz w:val="24"/>
-          <w:szCs w:val="24"/>
-          <w:lang w:val="uk-UA"/>
-        </w:rPr>
-        <w:t>Дадано інструменти форматування: жирний, курсив та підкреслений.</w:t>
-      </w:r>
-    </w:p>
-    <w:p>
-      <w:pPr>
-        <w:pStyle w:val="a3"/>
-        <w:numPr>
-          <w:ilvl w:val="0"/>
-          <w:numId w:val="1"/>
-        </w:numPr>
-        <w:rPr>
-          <w:rFonts w:asciiTheme="majorHAnsi" w:hAnsiTheme="majorHAnsi"/>
-          <w:sz w:val="24"/>
-          <w:szCs w:val="24"/>
-          <w:lang w:val="uk-UA"/>
-        </w:rPr>
-      </w:pPr>
-      <w:r>
-        <w:rPr>
-          <w:rFonts w:asciiTheme="majorHAnsi" w:hAnsiTheme="majorHAnsi"/>
-          <w:sz w:val="24"/>
-          <w:szCs w:val="24"/>
-          <w:lang w:val="uk-UA"/>
-        </w:rPr>
-        <w:t>Створено робочу область.</w:t>
-      </w:r>
-    </w:p>
-    <w:p>
-      <w:pPr>
-        <w:pStyle w:val="a3"/>
-        <w:numPr>
-          <w:ilvl w:val="0"/>
-          <w:numId w:val="1"/>
-        </w:numPr>
-        <w:rPr>
-          <w:rFonts w:asciiTheme="majorHAnsi" w:hAnsiTheme="majorHAnsi"/>
-          <w:sz w:val="24"/>
-          <w:szCs w:val="24"/>
-          <w:lang w:val="uk-UA"/>
-        </w:rPr>
-      </w:pPr>
-      <w:r>
-        <w:rPr>
-          <w:rFonts w:asciiTheme="majorHAnsi" w:hAnsiTheme="majorHAnsi"/>
-          <w:sz w:val="24"/>
-          <w:szCs w:val="24"/>
-          <w:lang w:val="uk-UA"/>
-        </w:rPr>
-        <w:t>Додано інструмент форматування: прилягання.</w:t>
-      </w:r>
-    </w:p>
-    <w:p>
-      <w:pPr>
-        <w:pStyle w:val="a3"/>
-        <w:numPr>
-          <w:ilvl w:val="0"/>
-          <w:numId w:val="1"/>
-        </w:numPr>
-        <w:rPr>
-          <w:rFonts w:asciiTheme="majorHAnsi" w:hAnsiTheme="majorHAnsi"/>
-          <w:sz w:val="24"/>
-          <w:szCs w:val="24"/>
-          <w:lang w:val="uk-UA"/>
-        </w:rPr>
-      </w:pPr>
-      <w:r>
-        <w:rPr>
-          <w:rFonts w:asciiTheme="majorHAnsi" w:hAnsiTheme="majorHAnsi"/>
-          <w:sz w:val="24"/>
-          <w:szCs w:val="24"/>
-          <w:lang w:val="uk-UA"/>
-        </w:rPr>
-        <w:t>Реалізовано мультивибір (вибір декількох областей тексту) та перетягування текстових областей.</w:t>
-      </w:r>
-    </w:p>
-    <w:p>
-      <w:pPr>
-        <w:pStyle w:val="a3"/>
-        <w:numPr>
-          <w:ilvl w:val="0"/>
-          <w:numId w:val="1"/>
-        </w:numPr>
-        <w:rPr>
-          <w:rFonts w:asciiTheme="majorHAnsi" w:hAnsiTheme="majorHAnsi"/>
-          <w:sz w:val="24"/>
-          <w:szCs w:val="24"/>
-          <w:lang w:val="uk-UA"/>
-        </w:rPr>
-      </w:pPr>
-      <w:r>
-        <w:rPr>
-          <w:rFonts w:asciiTheme="majorHAnsi" w:hAnsiTheme="majorHAnsi"/>
-          <w:sz w:val="24"/>
-          <w:szCs w:val="24"/>
-          <w:lang w:val="uk-UA"/>
-        </w:rPr>
-        <w:t>Імплементовано зміни властивостей багатьох об’єктів одночасно.</w:t>
-      </w:r>
-    </w:p>
-    <w:p>
-      <w:pPr>
-        <w:pStyle w:val="a3"/>
-        <w:numPr>
-          <w:ilvl w:val="0"/>
-          <w:numId w:val="1"/>
-        </w:numPr>
-        <w:rPr>
-          <w:rFonts w:asciiTheme="majorHAnsi" w:hAnsiTheme="majorHAnsi"/>
-          <w:sz w:val="24"/>
-          <w:szCs w:val="24"/>
-          <w:lang w:val="uk-UA"/>
-        </w:rPr>
-      </w:pPr>
-      <w:r>
-        <w:rPr>
-          <w:rFonts w:asciiTheme="majorHAnsi" w:hAnsiTheme="majorHAnsi"/>
-          <w:sz w:val="24"/>
-          <w:szCs w:val="24"/>
-          <w:lang w:val="uk-UA"/>
-        </w:rPr>
-        <w:t>Додано функцію зберігання робочої області як бітмапи.</w:t>
-      </w:r>
-    </w:p>
-    <w:p>
-      <w:pPr>
-        <w:pStyle w:val="a3"/>
-        <w:numPr>
-          <w:ilvl w:val="0"/>
-          <w:numId w:val="1"/>
-        </w:numPr>
-        <w:rPr>
-          <w:rFonts w:asciiTheme="majorHAnsi" w:hAnsiTheme="majorHAnsi"/>
-          <w:sz w:val="24"/>
-          <w:szCs w:val="24"/>
-          <w:lang w:val="uk-UA"/>
-        </w:rPr>
-      </w:pPr>
-      <w:r>
-        <w:rPr>
-          <w:rFonts w:asciiTheme="majorHAnsi" w:hAnsiTheme="majorHAnsi"/>
-          <w:sz w:val="24"/>
-          <w:szCs w:val="24"/>
-          <w:lang w:val="uk-UA"/>
-        </w:rPr>
-        <w:t xml:space="preserve">Додано зберігання бітмапи робочої області в </w:t>
-      </w:r>
-      <w:r>
-        <w:rPr>
-          <w:rFonts w:asciiTheme="majorHAnsi" w:hAnsiTheme="majorHAnsi"/>
-          <w:sz w:val="24"/>
-          <w:szCs w:val="24"/>
-          <w:lang w:val="en-US"/>
-        </w:rPr>
-        <w:t xml:space="preserve">PNG </w:t>
-      </w:r>
-      <w:r>
-        <w:rPr>
-          <w:rFonts w:asciiTheme="majorHAnsi" w:hAnsiTheme="majorHAnsi"/>
-          <w:sz w:val="24"/>
-          <w:szCs w:val="24"/>
-          <w:lang w:val="uk-UA"/>
-        </w:rPr>
-        <w:t>файл.</w:t>
-      </w:r>
-    </w:p>
-    <w:p>
-      <w:pPr>
-        <w:pStyle w:val="a3"/>
-        <w:numPr>
-          <w:ilvl w:val="0"/>
-          <w:numId w:val="1"/>
-        </w:numPr>
-        <w:rPr>
-          <w:rFonts w:asciiTheme="majorHAnsi" w:hAnsiTheme="majorHAnsi"/>
-          <w:sz w:val="24"/>
-          <w:szCs w:val="24"/>
-          <w:lang w:val="uk-UA"/>
-        </w:rPr>
-      </w:pPr>
-      <w:r>
-        <w:rPr>
-          <w:rFonts w:asciiTheme="majorHAnsi" w:hAnsiTheme="majorHAnsi"/>
-          <w:sz w:val="24"/>
-          <w:szCs w:val="24"/>
-          <w:lang w:val="uk-UA"/>
-        </w:rPr>
-        <w:t>Додано панель властивостей.</w:t>
-      </w:r>
-    </w:p>
-    <w:p>
-      <w:pPr>
-        <w:pStyle w:val="a3"/>
-        <w:numPr>
-          <w:ilvl w:val="0"/>
-          <w:numId w:val="1"/>
-        </w:numPr>
-        <w:rPr>
-          <w:rFonts w:asciiTheme="majorHAnsi" w:hAnsiTheme="majorHAnsi"/>
-          <w:sz w:val="24"/>
-          <w:szCs w:val="24"/>
-          <w:lang w:val="uk-UA"/>
-        </w:rPr>
-      </w:pPr>
-      <w:r>
-        <w:rPr>
-          <w:rFonts w:asciiTheme="majorHAnsi" w:hAnsiTheme="majorHAnsi"/>
-          <w:sz w:val="24"/>
-          <w:szCs w:val="24"/>
-          <w:lang w:val="uk-UA"/>
-        </w:rPr>
-        <w:t>Зроблено рефакторінг проекту для кращої взаємодії елементів (легкої подальшої підтримки).</w:t>
-      </w:r>
-    </w:p>
-    <w:p>
-      <w:pPr>
-        <w:pStyle w:val="a3"/>
-        <w:numPr>
-          <w:ilvl w:val="0"/>
-          <w:numId w:val="1"/>
-        </w:numPr>
-        <w:rPr>
-          <w:rFonts w:asciiTheme="majorHAnsi" w:hAnsiTheme="majorHAnsi"/>
-          <w:sz w:val="24"/>
-          <w:szCs w:val="24"/>
-          <w:lang w:val="uk-UA"/>
-        </w:rPr>
-      </w:pPr>
-      <w:r>
-        <w:rPr>
-          <w:rFonts w:asciiTheme="majorHAnsi" w:hAnsiTheme="majorHAnsi"/>
-          <w:sz w:val="24"/>
-          <w:szCs w:val="24"/>
-          <w:lang w:val="uk-UA"/>
-        </w:rPr>
-        <w:t>Додано можливість змінювати розмір робочої області.</w:t>
-      </w:r>
-    </w:p>
-    <w:p>
-      <w:pPr>
-        <w:pStyle w:val="a3"/>
-        <w:numPr>
-          <w:ilvl w:val="0"/>
-          <w:numId w:val="1"/>
-        </w:numPr>
-        <w:rPr>
-          <w:rFonts w:asciiTheme="majorHAnsi" w:hAnsiTheme="majorHAnsi"/>
-          <w:sz w:val="24"/>
-          <w:szCs w:val="24"/>
-          <w:lang w:val="uk-UA"/>
-        </w:rPr>
-      </w:pPr>
-      <w:r>
-        <w:rPr>
-          <w:rFonts w:asciiTheme="majorHAnsi" w:hAnsiTheme="majorHAnsi"/>
-          <w:sz w:val="24"/>
-          <w:szCs w:val="24"/>
-          <w:lang w:val="uk-UA"/>
-        </w:rPr>
-        <w:t>Додано інструмент форматування:</w:t>
-      </w:r>
-      <w:r>
-        <w:rPr>
-          <w:rFonts w:asciiTheme="majorHAnsi" w:hAnsiTheme="majorHAnsi"/>
-          <w:sz w:val="24"/>
-          <w:szCs w:val="24"/>
-          <w:lang w:val="uk-UA"/>
-        </w:rPr>
-        <w:t xml:space="preserve"> додано зміну кольору тексту.</w:t>
-      </w:r>
-    </w:p>
-    <w:p>
-      <w:pPr>
-        <w:pStyle w:val="a3"/>
-        <w:numPr>
-          <w:ilvl w:val="0"/>
-          <w:numId w:val="1"/>
-        </w:numPr>
-        <w:rPr>
-          <w:rFonts w:asciiTheme="majorHAnsi" w:hAnsiTheme="majorHAnsi"/>
-          <w:sz w:val="24"/>
-          <w:szCs w:val="24"/>
-          <w:lang w:val="uk-UA"/>
-        </w:rPr>
-      </w:pPr>
-      <w:r>
-        <w:rPr>
-          <w:rFonts w:asciiTheme="majorHAnsi" w:hAnsiTheme="majorHAnsi"/>
-          <w:sz w:val="24"/>
-          <w:szCs w:val="24"/>
-          <w:lang w:val="uk-UA"/>
-        </w:rPr>
-        <w:t>Додано нові види шрифтів.</w:t>
-      </w:r>
-    </w:p>
-    <w:p>
-      <w:pPr>
-        <w:pStyle w:val="a3"/>
-        <w:numPr>
-          <w:ilvl w:val="0"/>
-          <w:numId w:val="1"/>
-        </w:numPr>
-        <w:rPr>
-          <w:rFonts w:asciiTheme="majorHAnsi" w:hAnsiTheme="majorHAnsi"/>
-          <w:sz w:val="24"/>
-          <w:szCs w:val="24"/>
-          <w:lang w:val="uk-UA"/>
-        </w:rPr>
-      </w:pPr>
-      <w:r>
-        <w:rPr>
-          <w:rFonts w:asciiTheme="majorHAnsi" w:hAnsiTheme="majorHAnsi"/>
-          <w:sz w:val="24"/>
-          <w:szCs w:val="24"/>
-          <w:lang w:val="uk-UA"/>
-        </w:rPr>
-        <w:t>Імплементовано прогресивний алгоритм вибору об’єктів в робочій області, та зміни їх властивостей.</w:t>
-      </w:r>
-    </w:p>
-    <w:p>
-      <w:pPr>
-        <w:pStyle w:val="a3"/>
-        <w:numPr>
-          <w:ilvl w:val="0"/>
-          <w:numId w:val="1"/>
-        </w:numPr>
-        <w:rPr>
-          <w:rFonts w:asciiTheme="majorHAnsi" w:hAnsiTheme="majorHAnsi"/>
-          <w:sz w:val="24"/>
-          <w:szCs w:val="24"/>
-          <w:lang w:val="uk-UA"/>
-        </w:rPr>
-      </w:pPr>
-      <w:r>
-        <w:rPr>
-          <w:rFonts w:asciiTheme="majorHAnsi" w:hAnsiTheme="majorHAnsi"/>
-          <w:sz w:val="24"/>
-          <w:szCs w:val="24"/>
-          <w:lang w:val="uk-UA"/>
-        </w:rPr>
-        <w:t>Додано функцію видалення об’єктів з робочої області.</w:t>
-      </w:r>
-    </w:p>
-    <w:p>
-      <w:pPr>
-        <w:pStyle w:val="a3"/>
-        <w:numPr>
-          <w:ilvl w:val="0"/>
-          <w:numId w:val="1"/>
-        </w:numPr>
-        <w:rPr>
-          <w:rFonts w:asciiTheme="majorHAnsi" w:hAnsiTheme="majorHAnsi"/>
-          <w:sz w:val="24"/>
-          <w:szCs w:val="24"/>
-          <w:lang w:val="uk-UA"/>
-        </w:rPr>
-      </w:pPr>
-      <w:r>
-        <w:rPr>
-          <w:rFonts w:asciiTheme="majorHAnsi" w:hAnsiTheme="majorHAnsi"/>
-          <w:sz w:val="24"/>
-          <w:szCs w:val="24"/>
-          <w:lang w:val="uk-UA"/>
-        </w:rPr>
-        <w:t>Шрифти змінено з клієнтських на вбудовані в конструктор, для незалежності від машини, на якій буде запущено конструктор</w:t>
-      </w:r>
-      <w:r>
-        <w:rPr>
-          <w:rFonts w:asciiTheme="majorHAnsi" w:hAnsiTheme="majorHAnsi"/>
-          <w:sz w:val="24"/>
-          <w:szCs w:val="24"/>
-          <w:lang w:val="uk-UA"/>
-        </w:rPr>
-        <w:t>.</w:t>
-      </w:r>
     </w:p>
     <w:sectPr>
       <w:pgSz w:w="11906" w:h="16838"/>

</xml_diff>